<commit_message>
updated data cleaning notebook with api pull, need to append to response df still
</commit_message>
<xml_diff>
--- a/ETL-Project-Scope.docx
+++ b/ETL-Project-Scope.docx
@@ -262,6 +262,52 @@
       </w:r>
     </w:p>
     <w:p/>
+    <w:p>
+      <w:r>
+        <w:br w:type="page"/>
+      </w:r>
+    </w:p>
+    <w:p>
+      <w:r>
+        <w:lastRenderedPageBreak/>
+        <w:t>REVIEWS – fields</w:t>
+      </w:r>
+    </w:p>
+    <w:p>
+      <w:r>
+        <w:t>&amp;fields=</w:t>
+      </w:r>
+      <w:proofErr w:type="spellStart"/>
+      <w:r>
+        <w:t>listing_id,id,date,comments</w:t>
+      </w:r>
+      <w:proofErr w:type="spellEnd"/>
+    </w:p>
+    <w:p>
+      <w:r>
+        <w:t>LISTING -fields</w:t>
+      </w:r>
+    </w:p>
+    <w:p>
+      <w:r>
+        <w:t>&amp;fields=</w:t>
+      </w:r>
+      <w:r>
+        <w:t>c</w:t>
+      </w:r>
+      <w:r>
+        <w:t>ountry,city,</w:t>
+      </w:r>
+      <w:r>
+        <w:t>n</w:t>
+      </w:r>
+      <w:r>
+        <w:t>ame,</w:t>
+      </w:r>
+      <w:r>
+        <w:t>host_name,street,property_type,accommodates,bedrooms,bathrooms,beds,price,weekly_price,monthly_price,security_deposit,cleaning_fee,minimum_nights,maximum_nights,number_of_reviews,review_scores_rating,listing_url</w:t>
+      </w:r>
+    </w:p>
     <w:sectPr>
       <w:pgSz w:w="12240" w:h="15840"/>
       <w:pgMar w:top="1440" w:right="1440" w:bottom="1440" w:left="1440" w:header="720" w:footer="720" w:gutter="0"/>
@@ -726,6 +772,18 @@
       <w:u w:val="single"/>
     </w:rPr>
   </w:style>
+  <w:style w:type="character" w:styleId="FollowedHyperlink">
+    <w:name w:val="FollowedHyperlink"/>
+    <w:basedOn w:val="DefaultParagraphFont"/>
+    <w:uiPriority w:val="99"/>
+    <w:semiHidden/>
+    <w:unhideWhenUsed/>
+    <w:rsid w:val="006A47C2"/>
+    <w:rPr>
+      <w:color w:val="954F72" w:themeColor="followedHyperlink"/>
+      <w:u w:val="single"/>
+    </w:rPr>
+  </w:style>
 </w:styles>
 </file>
 

</xml_diff>